<commit_message>
MFRC522 and HCSR501 functions added and adjusted
</commit_message>
<xml_diff>
--- a/DS3231/References.docx
+++ b/DS3231/References.docx
@@ -9,6 +9,8 @@
           <w:lang w:val="nl-NL"/>
         </w:rPr>
       </w:pPr>
+      <w:bookmarkStart w:id="0" w:name="_GoBack"/>
+      <w:bookmarkEnd w:id="0"/>
       <w:r>
         <w:rPr>
           <w:b/>
@@ -71,15 +73,23 @@
           <w:lang w:val="nl-NL"/>
         </w:rPr>
       </w:pPr>
+      <w:hyperlink r:id="rId5" w:history="1">
+        <w:r>
+          <w:rPr>
+            <w:rStyle w:val="Hyperlink"/>
+            <w:b/>
+            <w:lang w:val="nl-NL"/>
+          </w:rPr>
+          <w:t>http://www.radio-electronics.com/info/wireless/nfc/near-field-communications-modulation-rf-signal-interface.php</w:t>
+        </w:r>
+      </w:hyperlink>
       <w:r>
         <w:rPr>
           <w:b/>
           <w:lang w:val="nl-NL"/>
         </w:rPr>
-        <w:t>http://www.radio-electronics.com/info/wireless/nfc/near-field-communications-modulation-rf-signal-interface.php</w:t>
+        <w:t xml:space="preserve"> </w:t>
       </w:r>
-      <w:bookmarkStart w:id="0" w:name="_GoBack"/>
-      <w:bookmarkEnd w:id="0"/>
     </w:p>
     <w:sectPr>
       <w:pgSz w:w="12240" w:h="15840"/>
@@ -516,6 +526,29 @@
     <w:semiHidden/>
     <w:unhideWhenUsed/>
   </w:style>
+  <w:style w:type="character" w:styleId="Hyperlink">
+    <w:name w:val="Hyperlink"/>
+    <w:basedOn w:val="Standaardalinea-lettertype"/>
+    <w:uiPriority w:val="99"/>
+    <w:unhideWhenUsed/>
+    <w:rsid w:val="00FD5BA2"/>
+    <w:rPr>
+      <w:color w:val="0563C1" w:themeColor="hyperlink"/>
+      <w:u w:val="single"/>
+    </w:rPr>
+  </w:style>
+  <w:style w:type="character" w:styleId="Onopgelostemelding">
+    <w:name w:val="Unresolved Mention"/>
+    <w:basedOn w:val="Standaardalinea-lettertype"/>
+    <w:uiPriority w:val="99"/>
+    <w:semiHidden/>
+    <w:unhideWhenUsed/>
+    <w:rsid w:val="00FD5BA2"/>
+    <w:rPr>
+      <w:color w:val="605E5C"/>
+      <w:shd w:val="clear" w:color="auto" w:fill="E1DFDD"/>
+    </w:rPr>
+  </w:style>
 </w:styles>
 </file>
 

</xml_diff>